<commit_message>
Cambios jornada de análisis de requerimientos 10 de Octubre
</commit_message>
<xml_diff>
--- a/Documentos/Mejoras CB Ver 2.4.docx
+++ b/Documentos/Mejoras CB Ver 2.4.docx
@@ -1784,10 +1784,10 @@
             <v:path o:extrusionok="f" gradientshapeok="t" o:connecttype="rect"/>
             <o:lock v:ext="edit" aspectratio="t"/>
           </v:shapetype>
-          <v:shape id="_x0000_i1025" type="#_x0000_t75" style="width:294.75pt;height:179.25pt" o:ole="">
+          <v:shape id="_x0000_i1025" type="#_x0000_t75" style="width:295pt;height:179pt" o:ole="">
             <v:imagedata r:id="rId7" o:title=""/>
           </v:shape>
-          <o:OLEObject Type="Embed" ProgID="Visio.Drawing.15" ShapeID="_x0000_i1025" DrawAspect="Content" ObjectID="_1569067895" r:id="rId8"/>
+          <o:OLEObject Type="Embed" ProgID="Visio.Drawing.15" ShapeID="_x0000_i1025" DrawAspect="Content" ObjectID="_1569143453" r:id="rId8"/>
         </w:object>
       </w:r>
     </w:p>
@@ -1856,10 +1856,10 @@
       </w:pPr>
       <w:r>
         <w:object w:dxaOrig="11566" w:dyaOrig="7156" w14:anchorId="677EB1E0">
-          <v:shape id="_x0000_i1026" type="#_x0000_t75" style="width:4in;height:171.75pt" o:ole="">
+          <v:shape id="_x0000_i1026" type="#_x0000_t75" style="width:4in;height:171.5pt" o:ole="">
             <v:imagedata r:id="rId9" o:title=""/>
           </v:shape>
-          <o:OLEObject Type="Embed" ProgID="Visio.Drawing.15" ShapeID="_x0000_i1026" DrawAspect="Content" ObjectID="_1569067896" r:id="rId10"/>
+          <o:OLEObject Type="Embed" ProgID="Visio.Drawing.15" ShapeID="_x0000_i1026" DrawAspect="Content" ObjectID="_1569143454" r:id="rId10"/>
         </w:object>
       </w:r>
     </w:p>
@@ -2534,10 +2534,10 @@
       </w:pPr>
       <w:r>
         <w:object w:dxaOrig="8971" w:dyaOrig="6241" w14:anchorId="027ADA4F">
-          <v:shape id="_x0000_i1027" type="#_x0000_t75" style="width:324pt;height:222.75pt" o:ole="">
+          <v:shape id="_x0000_i1027" type="#_x0000_t75" style="width:324pt;height:223pt" o:ole="">
             <v:imagedata r:id="rId11" o:title=""/>
           </v:shape>
-          <o:OLEObject Type="Embed" ProgID="Visio.Drawing.15" ShapeID="_x0000_i1027" DrawAspect="Content" ObjectID="_1569067897" r:id="rId12"/>
+          <o:OLEObject Type="Embed" ProgID="Visio.Drawing.15" ShapeID="_x0000_i1027" DrawAspect="Content" ObjectID="_1569143455" r:id="rId12"/>
         </w:object>
       </w:r>
     </w:p>
@@ -2642,10 +2642,10 @@
       </w:pPr>
       <w:r>
         <w:object w:dxaOrig="14476" w:dyaOrig="11056" w14:anchorId="3E15CCCF">
-          <v:shape id="_x0000_i1028" type="#_x0000_t75" style="width:439.5pt;height:338.25pt" o:ole="">
+          <v:shape id="_x0000_i1028" type="#_x0000_t75" style="width:439.5pt;height:338.5pt" o:ole="">
             <v:imagedata r:id="rId13" o:title=""/>
           </v:shape>
-          <o:OLEObject Type="Embed" ProgID="Visio.Drawing.15" ShapeID="_x0000_i1028" DrawAspect="Content" ObjectID="_1569067898" r:id="rId14"/>
+          <o:OLEObject Type="Embed" ProgID="Visio.Drawing.15" ShapeID="_x0000_i1028" DrawAspect="Content" ObjectID="_1569143456" r:id="rId14"/>
         </w:object>
       </w:r>
     </w:p>
@@ -2704,10 +2704,10 @@
       </w:pPr>
       <w:r>
         <w:object w:dxaOrig="14446" w:dyaOrig="11056" w14:anchorId="655EFF4F">
-          <v:shape id="_x0000_i1029" type="#_x0000_t75" style="width:439.5pt;height:338.25pt" o:ole="">
+          <v:shape id="_x0000_i1029" type="#_x0000_t75" style="width:439pt;height:338.5pt" o:ole="">
             <v:imagedata r:id="rId15" o:title=""/>
           </v:shape>
-          <o:OLEObject Type="Embed" ProgID="Visio.Drawing.15" ShapeID="_x0000_i1029" DrawAspect="Content" ObjectID="_1569067899" r:id="rId16"/>
+          <o:OLEObject Type="Embed" ProgID="Visio.Drawing.15" ShapeID="_x0000_i1029" DrawAspect="Content" ObjectID="_1569143457" r:id="rId16"/>
         </w:object>
       </w:r>
       <w:commentRangeEnd w:id="3"/>
@@ -9855,13 +9855,26 @@
         <w:rPr>
           <w:lang w:val="es-MX"/>
         </w:rPr>
-        <w:t>depósito con varios pedidos</w:t>
-      </w:r>
-      <w:r>
-        <w:rPr>
-          <w:lang w:val="es-MX"/>
-        </w:rPr>
-        <w:t>/facturas</w:t>
+        <w:t xml:space="preserve">depósito con varios </w:t>
+      </w:r>
+      <w:r>
+        <w:rPr>
+          <w:highlight w:val="yellow"/>
+          <w:lang w:val="es-MX"/>
+        </w:rPr>
+        <w:t>pedidos</w:t>
+      </w:r>
+      <w:r>
+        <w:rPr>
+          <w:lang w:val="es-MX"/>
+        </w:rPr>
+        <w:t>/</w:t>
+      </w:r>
+      <w:r>
+        <w:rPr>
+          <w:lang w:val="es-MX"/>
+        </w:rPr>
+        <w:t>facturas</w:t>
       </w:r>
       <w:r>
         <w:rPr>
@@ -9873,7 +9886,14 @@
         <w:rPr>
           <w:lang w:val="es-MX"/>
         </w:rPr>
-        <w:t>/facturas</w:t>
+        <w:t>/</w:t>
+      </w:r>
+      <w:r>
+        <w:rPr>
+          <w:highlight w:val="yellow"/>
+          <w:lang w:val="es-MX"/>
+        </w:rPr>
+        <w:t>facturas</w:t>
       </w:r>
       <w:r>
         <w:rPr>
@@ -10731,6 +10751,7 @@
           <w:lang w:val="es-MX"/>
         </w:rPr>
       </w:pPr>
+      <w:commentRangeStart w:id="32"/>
       <w:r>
         <w:rPr>
           <w:lang w:val="es-MX"/>
@@ -10762,6 +10783,13 @@
           <w:lang w:val="es-MX"/>
         </w:rPr>
         <w:t>(Superior y detalle) la serie y folio de la factura, además el número de cliente.</w:t>
+      </w:r>
+      <w:commentRangeEnd w:id="32"/>
+      <w:r>
+        <w:rPr>
+          <w:rStyle w:val="Refdecomentario"/>
+        </w:rPr>
+        <w:commentReference w:id="32"/>
       </w:r>
     </w:p>
     <w:p>
@@ -10789,7 +10817,15 @@
         <w:rPr>
           <w:lang w:val="es-MX"/>
         </w:rPr>
-        <w:t xml:space="preserve">Agregar la búsqueda </w:t>
+        <w:t>Agre</w:t>
+      </w:r>
+      <w:bookmarkStart w:id="33" w:name="_GoBack"/>
+      <w:bookmarkEnd w:id="33"/>
+      <w:r>
+        <w:rPr>
+          <w:lang w:val="es-MX"/>
+        </w:rPr>
+        <w:t xml:space="preserve">gar la búsqueda </w:t>
       </w:r>
       <w:r>
         <w:rPr>
@@ -10908,7 +10944,7 @@
           <w:lang w:val="es-MX"/>
         </w:rPr>
       </w:pPr>
-      <w:commentRangeStart w:id="32"/>
+      <w:commentRangeStart w:id="34"/>
       <w:r>
         <w:rPr>
           <w:lang w:val="es-MX"/>
@@ -10929,12 +10965,12 @@
         </w:rPr>
         <w:t>) de archivos internos (Pedido)</w:t>
       </w:r>
-      <w:commentRangeEnd w:id="32"/>
+      <w:commentRangeEnd w:id="34"/>
       <w:r>
         <w:rPr>
           <w:rStyle w:val="Refdecomentario"/>
         </w:rPr>
-        <w:commentReference w:id="32"/>
+        <w:commentReference w:id="34"/>
       </w:r>
     </w:p>
     <w:p>
@@ -10957,7 +10993,7 @@
           <w:lang w:val="es-MX"/>
         </w:rPr>
       </w:pPr>
-      <w:commentRangeStart w:id="33"/>
+      <w:commentRangeStart w:id="35"/>
       <w:r>
         <w:rPr>
           <w:lang w:val="es-MX"/>
@@ -10986,12 +11022,12 @@
         </w:rPr>
         <w:t>.</w:t>
       </w:r>
-      <w:commentRangeEnd w:id="33"/>
+      <w:commentRangeEnd w:id="35"/>
       <w:r>
         <w:rPr>
           <w:rStyle w:val="Refdecomentario"/>
         </w:rPr>
-        <w:commentReference w:id="33"/>
+        <w:commentReference w:id="35"/>
       </w:r>
     </w:p>
     <w:p>
@@ -11060,8 +11096,6 @@
           </wp:inline>
         </w:drawing>
       </w:r>
-      <w:bookmarkStart w:id="34" w:name="_GoBack"/>
-      <w:bookmarkEnd w:id="34"/>
     </w:p>
     <w:p>
       <w:pPr>
@@ -11358,7 +11392,7 @@
           <w:lang w:val="es-MX"/>
         </w:rPr>
       </w:pPr>
-      <w:commentRangeStart w:id="35"/>
+      <w:commentRangeStart w:id="36"/>
       <w:r>
         <w:rPr>
           <w:lang w:val="es-MX"/>
@@ -11377,12 +11411,12 @@
         </w:rPr>
         <w:t>/factura</w:t>
       </w:r>
-      <w:commentRangeEnd w:id="35"/>
+      <w:commentRangeEnd w:id="36"/>
       <w:r>
         <w:rPr>
           <w:rStyle w:val="Refdecomentario"/>
         </w:rPr>
-        <w:commentReference w:id="35"/>
+        <w:commentReference w:id="36"/>
       </w:r>
       <w:r>
         <w:rPr>
@@ -11639,19 +11673,19 @@
         </w:rPr>
         <w:t>Importación del archivo de Excel donde tendrá 3 columnas, Pedido Referencia (</w:t>
       </w:r>
-      <w:commentRangeStart w:id="36"/>
+      <w:commentRangeStart w:id="37"/>
       <w:r>
         <w:rPr>
           <w:lang w:val="es-MX"/>
         </w:rPr>
         <w:t>Documento</w:t>
       </w:r>
-      <w:commentRangeEnd w:id="36"/>
+      <w:commentRangeEnd w:id="37"/>
       <w:r>
         <w:rPr>
           <w:rStyle w:val="Refdecomentario"/>
         </w:rPr>
-        <w:commentReference w:id="36"/>
+        <w:commentReference w:id="37"/>
       </w:r>
       <w:r>
         <w:rPr>
@@ -11813,8 +11847,8 @@
           <w:lang w:val="es-MX"/>
         </w:rPr>
       </w:pPr>
-      <w:commentRangeStart w:id="37"/>
       <w:commentRangeStart w:id="38"/>
+      <w:commentRangeStart w:id="39"/>
       <w:r>
         <w:rPr>
           <w:noProof/>
@@ -11869,19 +11903,19 @@
           </wp:inline>
         </w:drawing>
       </w:r>
-      <w:commentRangeEnd w:id="37"/>
       <w:commentRangeEnd w:id="38"/>
+      <w:commentRangeEnd w:id="39"/>
       <w:r>
         <w:rPr>
           <w:rStyle w:val="Refdecomentario"/>
         </w:rPr>
-        <w:commentReference w:id="37"/>
+        <w:commentReference w:id="38"/>
       </w:r>
       <w:r>
         <w:rPr>
           <w:rStyle w:val="Refdecomentario"/>
         </w:rPr>
-        <w:commentReference w:id="38"/>
+        <w:commentReference w:id="39"/>
       </w:r>
     </w:p>
     <w:p>
@@ -12129,10 +12163,10 @@
       </w:pPr>
       <w:r>
         <w:object w:dxaOrig="15736" w:dyaOrig="6391" w14:anchorId="21E6D6A9">
-          <v:shape id="_x0000_i1030" type="#_x0000_t75" style="width:438.75pt;height:179.25pt" o:ole="">
+          <v:shape id="_x0000_i1030" type="#_x0000_t75" style="width:439pt;height:179.5pt" o:ole="">
             <v:imagedata r:id="rId29" o:title=""/>
           </v:shape>
-          <o:OLEObject Type="Embed" ProgID="Visio.Drawing.15" ShapeID="_x0000_i1030" DrawAspect="Content" ObjectID="_1569067900" r:id="rId30"/>
+          <o:OLEObject Type="Embed" ProgID="Visio.Drawing.15" ShapeID="_x0000_i1030" DrawAspect="Content" ObjectID="_1569143458" r:id="rId30"/>
         </w:object>
       </w:r>
     </w:p>
@@ -12181,10 +12215,10 @@
       </w:pPr>
       <w:r>
         <w:object w:dxaOrig="15736" w:dyaOrig="6391" w14:anchorId="2FC5DE92">
-          <v:shape id="_x0000_i1031" type="#_x0000_t75" style="width:438.75pt;height:179.25pt" o:ole="">
+          <v:shape id="_x0000_i1031" type="#_x0000_t75" style="width:439pt;height:179.5pt" o:ole="">
             <v:imagedata r:id="rId31" o:title=""/>
           </v:shape>
-          <o:OLEObject Type="Embed" ProgID="Visio.Drawing.15" ShapeID="_x0000_i1031" DrawAspect="Content" ObjectID="_1569067901" r:id="rId32"/>
+          <o:OLEObject Type="Embed" ProgID="Visio.Drawing.15" ShapeID="_x0000_i1031" DrawAspect="Content" ObjectID="_1569143459" r:id="rId32"/>
         </w:object>
       </w:r>
     </w:p>
@@ -12498,7 +12532,7 @@
                 <w:szCs w:val="20"/>
               </w:rPr>
             </w:pPr>
-            <w:commentRangeStart w:id="39"/>
+            <w:commentRangeStart w:id="40"/>
             <w:r>
               <w:rPr>
                 <w:sz w:val="20"/>
@@ -12569,12 +12603,12 @@
               </w:rPr>
               <w:t>.</w:t>
             </w:r>
-            <w:commentRangeEnd w:id="39"/>
+            <w:commentRangeEnd w:id="40"/>
             <w:r>
               <w:rPr>
                 <w:rStyle w:val="Refdecomentario"/>
               </w:rPr>
-              <w:commentReference w:id="39"/>
+              <w:commentReference w:id="40"/>
             </w:r>
           </w:p>
           <w:p>
@@ -12757,7 +12791,7 @@
       <w:pPr>
         <w:jc w:val="center"/>
       </w:pPr>
-      <w:commentRangeStart w:id="40"/>
+      <w:commentRangeStart w:id="41"/>
       <w:r>
         <w:rPr>
           <w:noProof/>
@@ -12827,12 +12861,12 @@
         </w:rPr>
         <w:t xml:space="preserve">Pantalla para ingresar </w:t>
       </w:r>
-      <w:commentRangeEnd w:id="40"/>
+      <w:commentRangeEnd w:id="41"/>
       <w:r>
         <w:rPr>
           <w:rStyle w:val="Refdecomentario"/>
         </w:rPr>
-        <w:commentReference w:id="40"/>
+        <w:commentReference w:id="41"/>
       </w:r>
       <w:r>
         <w:rPr>
@@ -12994,10 +13028,10 @@
       </w:pPr>
       <w:r>
         <w:object w:dxaOrig="4291" w:dyaOrig="9675" w14:anchorId="439CA05D">
-          <v:shape id="_x0000_i1032" type="#_x0000_t75" style="width:165.75pt;height:381.75pt" o:ole="">
+          <v:shape id="_x0000_i1032" type="#_x0000_t75" style="width:166pt;height:381.5pt" o:ole="">
             <v:imagedata r:id="rId35" o:title=""/>
           </v:shape>
-          <o:OLEObject Type="Embed" ProgID="Visio.Drawing.15" ShapeID="_x0000_i1032" DrawAspect="Content" ObjectID="_1569067902" r:id="rId36"/>
+          <o:OLEObject Type="Embed" ProgID="Visio.Drawing.15" ShapeID="_x0000_i1032" DrawAspect="Content" ObjectID="_1569143460" r:id="rId36"/>
         </w:object>
       </w:r>
     </w:p>
@@ -13764,7 +13798,7 @@
         </w:rPr>
         <w:t xml:space="preserve"> con status </w:t>
       </w:r>
-      <w:commentRangeStart w:id="41"/>
+      <w:commentRangeStart w:id="42"/>
       <w:r>
         <w:rPr>
           <w:rStyle w:val="nfasis"/>
@@ -13775,12 +13809,12 @@
         </w:rPr>
         <w:t>EMITIDA</w:t>
       </w:r>
-      <w:commentRangeEnd w:id="41"/>
+      <w:commentRangeEnd w:id="42"/>
       <w:r>
         <w:rPr>
           <w:rStyle w:val="Refdecomentario"/>
         </w:rPr>
-        <w:commentReference w:id="41"/>
+        <w:commentReference w:id="42"/>
       </w:r>
       <w:r>
         <w:rPr>
@@ -13867,7 +13901,7 @@
           <w:szCs w:val="22"/>
         </w:rPr>
       </w:pPr>
-      <w:commentRangeStart w:id="42"/>
+      <w:commentRangeStart w:id="43"/>
       <w:r>
         <w:rPr>
           <w:rStyle w:val="nfasis"/>
@@ -13890,12 +13924,12 @@
         </w:rPr>
         <w:t>4.- Sistema</w:t>
       </w:r>
-      <w:commentRangeEnd w:id="42"/>
+      <w:commentRangeEnd w:id="43"/>
       <w:r>
         <w:rPr>
           <w:rStyle w:val="Refdecomentario"/>
         </w:rPr>
-        <w:commentReference w:id="42"/>
+        <w:commentReference w:id="43"/>
       </w:r>
       <w:r>
         <w:rPr>
@@ -14512,7 +14546,7 @@
           <w:lang w:val="es-MX"/>
         </w:rPr>
       </w:pPr>
-      <w:commentRangeStart w:id="43"/>
+      <w:commentRangeStart w:id="44"/>
       <w:r>
         <w:rPr>
           <w:b/>
@@ -14535,12 +14569,12 @@
         </w:rPr>
         <w:t xml:space="preserve">.2.1 Mejora a fichas de depósito de corte de caja </w:t>
       </w:r>
-      <w:commentRangeEnd w:id="43"/>
+      <w:commentRangeEnd w:id="44"/>
       <w:r>
         <w:rPr>
           <w:rStyle w:val="Refdecomentario"/>
         </w:rPr>
-        <w:commentReference w:id="43"/>
+        <w:commentReference w:id="44"/>
       </w:r>
     </w:p>
     <w:p>
@@ -14819,10 +14853,10 @@
       </w:pPr>
       <w:r>
         <w:object w:dxaOrig="15886" w:dyaOrig="7816" w14:anchorId="247C96CB">
-          <v:shape id="_x0000_i1033" type="#_x0000_t75" style="width:439.5pt;height:3in" o:ole="">
+          <v:shape id="_x0000_i1033" type="#_x0000_t75" style="width:439pt;height:3in" o:ole="">
             <v:imagedata r:id="rId41" o:title=""/>
           </v:shape>
-          <o:OLEObject Type="Embed" ProgID="Visio.Drawing.15" ShapeID="_x0000_i1033" DrawAspect="Content" ObjectID="_1569067903" r:id="rId42"/>
+          <o:OLEObject Type="Embed" ProgID="Visio.Drawing.15" ShapeID="_x0000_i1033" DrawAspect="Content" ObjectID="_1569143461" r:id="rId42"/>
         </w:object>
       </w:r>
     </w:p>
@@ -14883,10 +14917,10 @@
       </w:pPr>
       <w:r>
         <w:object w:dxaOrig="15886" w:dyaOrig="7816" w14:anchorId="5AB1B280">
-          <v:shape id="_x0000_i1034" type="#_x0000_t75" style="width:439.5pt;height:3in" o:ole="">
+          <v:shape id="_x0000_i1034" type="#_x0000_t75" style="width:439pt;height:3in" o:ole="">
             <v:imagedata r:id="rId43" o:title=""/>
           </v:shape>
-          <o:OLEObject Type="Embed" ProgID="Visio.Drawing.15" ShapeID="_x0000_i1034" DrawAspect="Content" ObjectID="_1569067904" r:id="rId44"/>
+          <o:OLEObject Type="Embed" ProgID="Visio.Drawing.15" ShapeID="_x0000_i1034" DrawAspect="Content" ObjectID="_1569143462" r:id="rId44"/>
         </w:object>
       </w:r>
     </w:p>
@@ -17104,7 +17138,7 @@
         <w:lastRenderedPageBreak/>
         <w:t xml:space="preserve">6.2.2 </w:t>
       </w:r>
-      <w:commentRangeStart w:id="44"/>
+      <w:commentRangeStart w:id="45"/>
       <w:r>
         <w:rPr>
           <w:b/>
@@ -17128,7 +17162,7 @@
         <w:t xml:space="preserve"> </w:t>
       </w:r>
     </w:p>
-    <w:commentRangeEnd w:id="44"/>
+    <w:commentRangeEnd w:id="45"/>
     <w:p>
       <w:pPr>
         <w:jc w:val="both"/>
@@ -17140,7 +17174,7 @@
         <w:rPr>
           <w:rStyle w:val="Refdecomentario"/>
         </w:rPr>
-        <w:commentReference w:id="44"/>
+        <w:commentReference w:id="45"/>
       </w:r>
     </w:p>
     <w:p>
@@ -17407,7 +17441,7 @@
         </w:rPr>
         <w:t xml:space="preserve">6.2.3 </w:t>
       </w:r>
-      <w:commentRangeStart w:id="45"/>
+      <w:commentRangeStart w:id="46"/>
       <w:r>
         <w:rPr>
           <w:b/>
@@ -17487,12 +17521,12 @@
         </w:rPr>
         <w:t>)</w:t>
       </w:r>
-      <w:commentRangeEnd w:id="45"/>
+      <w:commentRangeEnd w:id="46"/>
       <w:r>
         <w:rPr>
           <w:rStyle w:val="Refdecomentario"/>
         </w:rPr>
-        <w:commentReference w:id="45"/>
+        <w:commentReference w:id="46"/>
       </w:r>
     </w:p>
     <w:p>
@@ -18893,7 +18927,7 @@
                 <w:szCs w:val="20"/>
               </w:rPr>
             </w:pPr>
-            <w:commentRangeStart w:id="46"/>
+            <w:commentRangeStart w:id="47"/>
             <w:r>
               <w:rPr>
                 <w:sz w:val="20"/>
@@ -19120,12 +19154,12 @@
               </w:rPr>
               <w:t>Crédito y cobranza no recibe vales para ingresos por cobranza</w:t>
             </w:r>
-            <w:commentRangeEnd w:id="46"/>
+            <w:commentRangeEnd w:id="47"/>
             <w:r>
               <w:rPr>
                 <w:rStyle w:val="Refdecomentario"/>
               </w:rPr>
-              <w:commentReference w:id="46"/>
+              <w:commentReference w:id="47"/>
             </w:r>
           </w:p>
         </w:tc>
@@ -19180,19 +19214,19 @@
               </w:rPr>
               <w:t>debe c</w:t>
             </w:r>
-            <w:commentRangeStart w:id="47"/>
+            <w:commentRangeStart w:id="48"/>
             <w:r>
               <w:rPr>
                 <w:lang w:val="es-MX"/>
               </w:rPr>
               <w:t>onsiderar la conciliación de comisiones.</w:t>
             </w:r>
-            <w:commentRangeEnd w:id="47"/>
+            <w:commentRangeEnd w:id="48"/>
             <w:r>
               <w:rPr>
                 <w:rStyle w:val="Refdecomentario"/>
               </w:rPr>
-              <w:commentReference w:id="47"/>
+              <w:commentReference w:id="48"/>
             </w:r>
           </w:p>
         </w:tc>
@@ -19238,7 +19272,7 @@
               </w:rPr>
               <w:t xml:space="preserve">El sistema debe </w:t>
             </w:r>
-            <w:commentRangeStart w:id="48"/>
+            <w:commentRangeStart w:id="49"/>
             <w:r>
               <w:rPr>
                 <w:lang w:val="es-MX"/>
@@ -19251,12 +19285,12 @@
               </w:rPr>
               <w:t xml:space="preserve"> conciliación de egresos</w:t>
             </w:r>
-            <w:commentRangeEnd w:id="48"/>
+            <w:commentRangeEnd w:id="49"/>
             <w:r>
               <w:rPr>
                 <w:rStyle w:val="Refdecomentario"/>
               </w:rPr>
-              <w:commentReference w:id="48"/>
+              <w:commentReference w:id="49"/>
             </w:r>
             <w:r>
               <w:rPr>
@@ -19813,7 +19847,7 @@
       </w:r>
     </w:p>
   </w:comment>
-  <w:comment w:id="32" w:author="Desarollo_Transforma" w:date="2017-10-09T15:19:00Z" w:initials="D">
+  <w:comment w:id="32" w:author="Desarollo_Transforma" w:date="2017-10-10T12:23:00Z" w:initials="D">
     <w:p>
       <w:pPr>
         <w:pStyle w:val="Textocomentario"/>
@@ -19825,11 +19859,43 @@
         <w:annotationRef/>
       </w:r>
       <w:r>
+        <w:t xml:space="preserve">Cuáles son los </w:t>
+      </w:r>
+      <w:proofErr w:type="spellStart"/>
+      <w:r>
+        <w:t>SP’s</w:t>
+      </w:r>
+      <w:proofErr w:type="spellEnd"/>
+      <w:r>
+        <w:t xml:space="preserve"> ¿son los </w:t>
+      </w:r>
+      <w:proofErr w:type="spellStart"/>
+      <w:r>
+        <w:t>mismps</w:t>
+      </w:r>
+      <w:proofErr w:type="spellEnd"/>
+      <w:r>
+        <w:t xml:space="preserve"> del uno a muchos? Si no para corregir.</w:t>
+      </w:r>
+    </w:p>
+  </w:comment>
+  <w:comment w:id="34" w:author="Desarollo_Transforma" w:date="2017-10-09T15:19:00Z" w:initials="D">
+    <w:p>
+      <w:pPr>
+        <w:pStyle w:val="Textocomentario"/>
+      </w:pPr>
+      <w:r>
+        <w:rPr>
+          <w:rStyle w:val="Refdecomentario"/>
+        </w:rPr>
+        <w:annotationRef/>
+      </w:r>
+      <w:r>
         <w:t>yo</w:t>
       </w:r>
     </w:p>
   </w:comment>
-  <w:comment w:id="33" w:author="Desarollo_Transforma" w:date="2017-10-09T15:20:00Z" w:initials="D">
+  <w:comment w:id="35" w:author="Desarollo_Transforma" w:date="2017-10-09T15:20:00Z" w:initials="D">
     <w:p>
       <w:pPr>
         <w:pStyle w:val="Textocomentario"/>
@@ -19845,7 +19911,150 @@
       </w:r>
     </w:p>
   </w:comment>
-  <w:comment w:id="35" w:author="Desarollo_Transforma" w:date="2017-10-04T12:04:00Z" w:initials="D">
+  <w:comment w:id="36" w:author="Desarollo_Transforma" w:date="2017-10-04T12:04:00Z" w:initials="D">
+    <w:p>
+      <w:pPr>
+        <w:autoSpaceDE w:val="0"/>
+        <w:autoSpaceDN w:val="0"/>
+        <w:adjustRightInd w:val="0"/>
+        <w:rPr>
+          <w:rFonts w:ascii="Consolas" w:eastAsiaTheme="minorHAnsi" w:hAnsi="Consolas" w:cs="Consolas"/>
+          <w:color w:val="808080"/>
+          <w:sz w:val="19"/>
+          <w:szCs w:val="19"/>
+          <w:lang w:eastAsia="en-US"/>
+        </w:rPr>
+      </w:pPr>
+      <w:r>
+        <w:rPr>
+          <w:rStyle w:val="Refdecomentario"/>
+        </w:rPr>
+        <w:annotationRef/>
+      </w:r>
+      <w:r>
+        <w:rPr>
+          <w:rFonts w:ascii="Consolas" w:eastAsiaTheme="minorHAnsi" w:hAnsi="Consolas" w:cs="Consolas"/>
+          <w:color w:val="0000FF"/>
+          <w:sz w:val="19"/>
+          <w:szCs w:val="19"/>
+          <w:lang w:eastAsia="en-US"/>
+        </w:rPr>
+        <w:t>SELECT</w:t>
+      </w:r>
+      <w:r>
+        <w:rPr>
+          <w:rFonts w:ascii="Consolas" w:eastAsiaTheme="minorHAnsi" w:hAnsi="Consolas" w:cs="Consolas"/>
+          <w:sz w:val="19"/>
+          <w:szCs w:val="19"/>
+          <w:lang w:eastAsia="en-US"/>
+        </w:rPr>
+        <w:t xml:space="preserve"> </w:t>
+      </w:r>
+      <w:r>
+        <w:rPr>
+          <w:rFonts w:ascii="Consolas" w:eastAsiaTheme="minorHAnsi" w:hAnsi="Consolas" w:cs="Consolas"/>
+          <w:color w:val="0000FF"/>
+          <w:sz w:val="19"/>
+          <w:szCs w:val="19"/>
+          <w:lang w:eastAsia="en-US"/>
+        </w:rPr>
+        <w:t>TOP</w:t>
+      </w:r>
+      <w:r>
+        <w:rPr>
+          <w:rFonts w:ascii="Consolas" w:eastAsiaTheme="minorHAnsi" w:hAnsi="Consolas" w:cs="Consolas"/>
+          <w:sz w:val="19"/>
+          <w:szCs w:val="19"/>
+          <w:lang w:eastAsia="en-US"/>
+        </w:rPr>
+        <w:t xml:space="preserve"> 100 </w:t>
+      </w:r>
+      <w:proofErr w:type="spellStart"/>
+      <w:r>
+        <w:rPr>
+          <w:rFonts w:ascii="Consolas" w:eastAsiaTheme="minorHAnsi" w:hAnsi="Consolas" w:cs="Consolas"/>
+          <w:sz w:val="19"/>
+          <w:szCs w:val="19"/>
+          <w:lang w:eastAsia="en-US"/>
+        </w:rPr>
+        <w:t>fpedido</w:t>
+      </w:r>
+      <w:r>
+        <w:rPr>
+          <w:rFonts w:ascii="Consolas" w:eastAsiaTheme="minorHAnsi" w:hAnsi="Consolas" w:cs="Consolas"/>
+          <w:color w:val="808080"/>
+          <w:sz w:val="19"/>
+          <w:szCs w:val="19"/>
+          <w:lang w:eastAsia="en-US"/>
+        </w:rPr>
+        <w:t>,</w:t>
+      </w:r>
+      <w:r>
+        <w:rPr>
+          <w:rFonts w:ascii="Consolas" w:eastAsiaTheme="minorHAnsi" w:hAnsi="Consolas" w:cs="Consolas"/>
+          <w:sz w:val="19"/>
+          <w:szCs w:val="19"/>
+          <w:lang w:eastAsia="en-US"/>
+        </w:rPr>
+        <w:t>fsuministro</w:t>
+      </w:r>
+      <w:proofErr w:type="spellEnd"/>
+      <w:r>
+        <w:rPr>
+          <w:rFonts w:ascii="Consolas" w:eastAsiaTheme="minorHAnsi" w:hAnsi="Consolas" w:cs="Consolas"/>
+          <w:color w:val="808080"/>
+          <w:sz w:val="19"/>
+          <w:szCs w:val="19"/>
+          <w:lang w:eastAsia="en-US"/>
+        </w:rPr>
+        <w:t>,*</w:t>
+      </w:r>
+      <w:r>
+        <w:rPr>
+          <w:rFonts w:ascii="Consolas" w:eastAsiaTheme="minorHAnsi" w:hAnsi="Consolas" w:cs="Consolas"/>
+          <w:sz w:val="19"/>
+          <w:szCs w:val="19"/>
+          <w:lang w:eastAsia="en-US"/>
+        </w:rPr>
+        <w:t xml:space="preserve"> </w:t>
+      </w:r>
+      <w:r>
+        <w:rPr>
+          <w:rFonts w:ascii="Consolas" w:eastAsiaTheme="minorHAnsi" w:hAnsi="Consolas" w:cs="Consolas"/>
+          <w:color w:val="0000FF"/>
+          <w:sz w:val="19"/>
+          <w:szCs w:val="19"/>
+          <w:lang w:eastAsia="en-US"/>
+        </w:rPr>
+        <w:t>FROM</w:t>
+      </w:r>
+      <w:r>
+        <w:rPr>
+          <w:rFonts w:ascii="Consolas" w:eastAsiaTheme="minorHAnsi" w:hAnsi="Consolas" w:cs="Consolas"/>
+          <w:sz w:val="19"/>
+          <w:szCs w:val="19"/>
+          <w:lang w:eastAsia="en-US"/>
+        </w:rPr>
+        <w:t xml:space="preserve"> pedido</w:t>
+      </w:r>
+      <w:r>
+        <w:rPr>
+          <w:rFonts w:ascii="Consolas" w:eastAsiaTheme="minorHAnsi" w:hAnsi="Consolas" w:cs="Consolas"/>
+          <w:color w:val="808080"/>
+          <w:sz w:val="19"/>
+          <w:szCs w:val="19"/>
+          <w:lang w:eastAsia="en-US"/>
+        </w:rPr>
+        <w:t>;</w:t>
+      </w:r>
+    </w:p>
+    <w:p>
+      <w:pPr>
+        <w:pStyle w:val="Textocomentario"/>
+      </w:pPr>
+    </w:p>
+  </w:comment>
+  <w:comment w:id="37" w:author="Desarollo_Transforma" w:date="2017-10-04T12:20:00Z" w:initials="D">
     <w:p>
       <w:pPr>
         <w:autoSpaceDE w:val="0"/>
@@ -19871,7 +20080,7 @@
           <w:color w:val="0000FF"/>
           <w:sz w:val="19"/>
           <w:szCs w:val="19"/>
-          <w:lang w:val="en-US" w:eastAsia="en-US"/>
+          <w:lang w:eastAsia="en-US"/>
         </w:rPr>
         <w:t>SELECT</w:t>
       </w:r>
@@ -19880,9 +20089,76 @@
           <w:rFonts w:ascii="Consolas" w:eastAsiaTheme="minorHAnsi" w:hAnsi="Consolas" w:cs="Consolas"/>
           <w:sz w:val="19"/>
           <w:szCs w:val="19"/>
-          <w:lang w:val="en-US" w:eastAsia="en-US"/>
+          <w:lang w:eastAsia="en-US"/>
         </w:rPr>
         <w:t xml:space="preserve"> </w:t>
+      </w:r>
+      <w:r>
+        <w:rPr>
+          <w:rFonts w:ascii="Consolas" w:eastAsiaTheme="minorHAnsi" w:hAnsi="Consolas" w:cs="Consolas"/>
+          <w:color w:val="0000FF"/>
+          <w:sz w:val="19"/>
+          <w:szCs w:val="19"/>
+          <w:lang w:eastAsia="en-US"/>
+        </w:rPr>
+        <w:t>TOP</w:t>
+      </w:r>
+      <w:r>
+        <w:rPr>
+          <w:rFonts w:ascii="Consolas" w:eastAsiaTheme="minorHAnsi" w:hAnsi="Consolas" w:cs="Consolas"/>
+          <w:sz w:val="19"/>
+          <w:szCs w:val="19"/>
+          <w:lang w:eastAsia="en-US"/>
+        </w:rPr>
+        <w:t xml:space="preserve"> 1 </w:t>
+      </w:r>
+      <w:r>
+        <w:rPr>
+          <w:rFonts w:ascii="Consolas" w:eastAsiaTheme="minorHAnsi" w:hAnsi="Consolas" w:cs="Consolas"/>
+          <w:color w:val="808080"/>
+          <w:sz w:val="19"/>
+          <w:szCs w:val="19"/>
+          <w:lang w:eastAsia="en-US"/>
+        </w:rPr>
+        <w:t>*</w:t>
+      </w:r>
+      <w:r>
+        <w:rPr>
+          <w:rFonts w:ascii="Consolas" w:eastAsiaTheme="minorHAnsi" w:hAnsi="Consolas" w:cs="Consolas"/>
+          <w:sz w:val="19"/>
+          <w:szCs w:val="19"/>
+          <w:lang w:eastAsia="en-US"/>
+        </w:rPr>
+        <w:t xml:space="preserve"> </w:t>
+      </w:r>
+      <w:r>
+        <w:rPr>
+          <w:rFonts w:ascii="Consolas" w:eastAsiaTheme="minorHAnsi" w:hAnsi="Consolas" w:cs="Consolas"/>
+          <w:color w:val="0000FF"/>
+          <w:sz w:val="19"/>
+          <w:szCs w:val="19"/>
+          <w:lang w:eastAsia="en-US"/>
+        </w:rPr>
+        <w:t>FROM</w:t>
+      </w:r>
+      <w:r>
+        <w:rPr>
+          <w:rFonts w:ascii="Consolas" w:eastAsiaTheme="minorHAnsi" w:hAnsi="Consolas" w:cs="Consolas"/>
+          <w:sz w:val="19"/>
+          <w:szCs w:val="19"/>
+          <w:lang w:eastAsia="en-US"/>
+        </w:rPr>
+        <w:t xml:space="preserve"> pedido </w:t>
+      </w:r>
+      <w:r>
+        <w:rPr>
+          <w:rFonts w:ascii="Consolas" w:eastAsiaTheme="minorHAnsi" w:hAnsi="Consolas" w:cs="Consolas"/>
+          <w:color w:val="0000FF"/>
+          <w:sz w:val="19"/>
+          <w:szCs w:val="19"/>
+          <w:lang w:eastAsia="en-US"/>
+        </w:rPr>
+        <w:t>WHE</w:t>
       </w:r>
       <w:r>
         <w:rPr>
@@ -19892,7 +20168,7 @@
           <w:szCs w:val="19"/>
           <w:lang w:val="en-US" w:eastAsia="en-US"/>
         </w:rPr>
-        <w:t>TOP</w:t>
+        <w:t>RE</w:t>
       </w:r>
       <w:r>
         <w:rPr>
@@ -19901,7 +20177,7 @@
           <w:szCs w:val="19"/>
           <w:lang w:val="en-US" w:eastAsia="en-US"/>
         </w:rPr>
-        <w:t xml:space="preserve"> 100 </w:t>
+        <w:t xml:space="preserve"> </w:t>
       </w:r>
       <w:proofErr w:type="spellStart"/>
       <w:r>
@@ -19911,9 +20187,18 @@
           <w:szCs w:val="19"/>
           <w:lang w:val="en-US" w:eastAsia="en-US"/>
         </w:rPr>
-        <w:t>fpedido</w:t>
-      </w:r>
-      <w:proofErr w:type="gramStart"/>
+        <w:t>AñoPed</w:t>
+      </w:r>
+      <w:proofErr w:type="spellEnd"/>
+      <w:r>
+        <w:rPr>
+          <w:rFonts w:ascii="Consolas" w:eastAsiaTheme="minorHAnsi" w:hAnsi="Consolas" w:cs="Consolas"/>
+          <w:sz w:val="19"/>
+          <w:szCs w:val="19"/>
+          <w:lang w:val="en-US" w:eastAsia="en-US"/>
+        </w:rPr>
+        <w:t xml:space="preserve"> </w:t>
+      </w:r>
       <w:r>
         <w:rPr>
           <w:rFonts w:ascii="Consolas" w:eastAsiaTheme="minorHAnsi" w:hAnsi="Consolas" w:cs="Consolas"/>
@@ -19922,7 +20207,7 @@
           <w:szCs w:val="19"/>
           <w:lang w:val="en-US" w:eastAsia="en-US"/>
         </w:rPr>
-        <w:t>,</w:t>
+        <w:t>=</w:t>
       </w:r>
       <w:r>
         <w:rPr>
@@ -19931,10 +20216,8 @@
           <w:szCs w:val="19"/>
           <w:lang w:val="en-US" w:eastAsia="en-US"/>
         </w:rPr>
-        <w:t>fsuministro</w:t>
-      </w:r>
-      <w:proofErr w:type="spellEnd"/>
-      <w:proofErr w:type="gramEnd"/>
+        <w:t xml:space="preserve"> 2015 </w:t>
+      </w:r>
       <w:r>
         <w:rPr>
           <w:rFonts w:ascii="Consolas" w:eastAsiaTheme="minorHAnsi" w:hAnsi="Consolas" w:cs="Consolas"/>
@@ -19943,7 +20226,7 @@
           <w:szCs w:val="19"/>
           <w:lang w:val="en-US" w:eastAsia="en-US"/>
         </w:rPr>
-        <w:t>,*</w:t>
+        <w:t>and</w:t>
       </w:r>
       <w:r>
         <w:rPr>
@@ -19954,16 +20237,7 @@
         </w:rPr>
         <w:t xml:space="preserve"> </w:t>
       </w:r>
-      <w:r>
-        <w:rPr>
-          <w:rFonts w:ascii="Consolas" w:eastAsiaTheme="minorHAnsi" w:hAnsi="Consolas" w:cs="Consolas"/>
-          <w:color w:val="0000FF"/>
-          <w:sz w:val="19"/>
-          <w:szCs w:val="19"/>
-          <w:lang w:val="en-US" w:eastAsia="en-US"/>
-        </w:rPr>
-        <w:t>FROM</w:t>
-      </w:r>
+      <w:proofErr w:type="spellStart"/>
       <w:r>
         <w:rPr>
           <w:rFonts w:ascii="Consolas" w:eastAsiaTheme="minorHAnsi" w:hAnsi="Consolas" w:cs="Consolas"/>
@@ -19971,9 +20245,9 @@
           <w:szCs w:val="19"/>
           <w:lang w:val="en-US" w:eastAsia="en-US"/>
         </w:rPr>
-        <w:t xml:space="preserve"> </w:t>
-      </w:r>
-      <w:proofErr w:type="spellStart"/>
+        <w:t>PedidoReferencia</w:t>
+      </w:r>
+      <w:proofErr w:type="spellEnd"/>
       <w:r>
         <w:rPr>
           <w:rFonts w:ascii="Consolas" w:eastAsiaTheme="minorHAnsi" w:hAnsi="Consolas" w:cs="Consolas"/>
@@ -19981,9 +20255,8 @@
           <w:szCs w:val="19"/>
           <w:lang w:val="en-US" w:eastAsia="en-US"/>
         </w:rPr>
-        <w:t>pedido</w:t>
-      </w:r>
-      <w:proofErr w:type="spellEnd"/>
+        <w:t xml:space="preserve"> </w:t>
+      </w:r>
       <w:r>
         <w:rPr>
           <w:rFonts w:ascii="Consolas" w:eastAsiaTheme="minorHAnsi" w:hAnsi="Consolas" w:cs="Consolas"/>
@@ -19992,24 +20265,50 @@
           <w:szCs w:val="19"/>
           <w:lang w:val="en-US" w:eastAsia="en-US"/>
         </w:rPr>
-        <w:t>;</w:t>
-      </w:r>
-    </w:p>
-    <w:p>
-      <w:pPr>
-        <w:pStyle w:val="Textocomentario"/>
-        <w:rPr>
-          <w:lang w:val="en-US"/>
-        </w:rPr>
-      </w:pPr>
-    </w:p>
-  </w:comment>
-  <w:comment w:id="36" w:author="Desarollo_Transforma" w:date="2017-10-04T12:20:00Z" w:initials="D">
-    <w:p>
-      <w:pPr>
-        <w:autoSpaceDE w:val="0"/>
-        <w:autoSpaceDN w:val="0"/>
-        <w:adjustRightInd w:val="0"/>
+        <w:t>LIKE</w:t>
+      </w:r>
+      <w:r>
+        <w:rPr>
+          <w:rFonts w:ascii="Consolas" w:eastAsiaTheme="minorHAnsi" w:hAnsi="Consolas" w:cs="Consolas"/>
+          <w:sz w:val="19"/>
+          <w:szCs w:val="19"/>
+          <w:lang w:val="en-US" w:eastAsia="en-US"/>
+        </w:rPr>
+        <w:t xml:space="preserve"> </w:t>
+      </w:r>
+      <w:r>
+        <w:rPr>
+          <w:rFonts w:ascii="Consolas" w:eastAsiaTheme="minorHAnsi" w:hAnsi="Consolas" w:cs="Consolas"/>
+          <w:color w:val="FF0000"/>
+          <w:sz w:val="19"/>
+          <w:szCs w:val="19"/>
+          <w:lang w:val="en-US" w:eastAsia="en-US"/>
+        </w:rPr>
+        <w:t>'%</w:t>
+      </w:r>
+      <w:proofErr w:type="spellStart"/>
+      <w:r>
+        <w:rPr>
+          <w:rFonts w:ascii="Consolas" w:eastAsiaTheme="minorHAnsi" w:hAnsi="Consolas" w:cs="Consolas"/>
+          <w:color w:val="FF0000"/>
+          <w:sz w:val="19"/>
+          <w:szCs w:val="19"/>
+          <w:lang w:val="en-US" w:eastAsia="en-US"/>
+        </w:rPr>
+        <w:t>Cheq</w:t>
+      </w:r>
+      <w:proofErr w:type="spellEnd"/>
+      <w:r>
+        <w:rPr>
+          <w:rFonts w:ascii="Consolas" w:eastAsiaTheme="minorHAnsi" w:hAnsi="Consolas" w:cs="Consolas"/>
+          <w:color w:val="FF0000"/>
+          <w:sz w:val="19"/>
+          <w:szCs w:val="19"/>
+          <w:lang w:val="en-US" w:eastAsia="en-US"/>
+        </w:rPr>
+        <w:t>%'</w:t>
+      </w:r>
+      <w:r>
         <w:rPr>
           <w:rFonts w:ascii="Consolas" w:eastAsiaTheme="minorHAnsi" w:hAnsi="Consolas" w:cs="Consolas"/>
           <w:color w:val="808080"/>
@@ -20017,6 +20316,22 @@
           <w:szCs w:val="19"/>
           <w:lang w:val="en-US" w:eastAsia="en-US"/>
         </w:rPr>
+        <w:t>;</w:t>
+      </w:r>
+    </w:p>
+    <w:p>
+      <w:pPr>
+        <w:pStyle w:val="Textocomentario"/>
+        <w:rPr>
+          <w:lang w:val="en-US"/>
+        </w:rPr>
+      </w:pPr>
+    </w:p>
+  </w:comment>
+  <w:comment w:id="38" w:author="Desarollo_Transforma" w:date="2017-10-04T12:11:00Z" w:initials="D">
+    <w:p>
+      <w:pPr>
+        <w:pStyle w:val="Textocomentario"/>
       </w:pPr>
       <w:r>
         <w:rPr>
@@ -20025,270 +20340,145 @@
         <w:annotationRef/>
       </w:r>
       <w:r>
-        <w:rPr>
-          <w:rFonts w:ascii="Consolas" w:eastAsiaTheme="minorHAnsi" w:hAnsi="Consolas" w:cs="Consolas"/>
-          <w:color w:val="0000FF"/>
-          <w:sz w:val="19"/>
-          <w:szCs w:val="19"/>
-          <w:lang w:val="en-US" w:eastAsia="en-US"/>
-        </w:rPr>
-        <w:t>SELECT</w:t>
-      </w:r>
-      <w:r>
-        <w:rPr>
-          <w:rFonts w:ascii="Consolas" w:eastAsiaTheme="minorHAnsi" w:hAnsi="Consolas" w:cs="Consolas"/>
-          <w:sz w:val="19"/>
-          <w:szCs w:val="19"/>
-          <w:lang w:val="en-US" w:eastAsia="en-US"/>
-        </w:rPr>
+        <w:t xml:space="preserve">Falta incluir el </w:t>
+      </w:r>
+      <w:proofErr w:type="spellStart"/>
+      <w:r>
+        <w:t>check</w:t>
+      </w:r>
+      <w:proofErr w:type="spellEnd"/>
+      <w:r>
+        <w:t xml:space="preserve"> o simplificar con una sola pantalla…</w:t>
+      </w:r>
+    </w:p>
+  </w:comment>
+  <w:comment w:id="39" w:author="Desarollo_Transforma" w:date="2017-09-12T18:11:00Z" w:initials="D">
+    <w:p>
+      <w:pPr>
+        <w:pStyle w:val="Textocomentario"/>
+      </w:pPr>
+      <w:r>
+        <w:rPr>
+          <w:rStyle w:val="Refdecomentario"/>
+        </w:rPr>
+        <w:annotationRef/>
+      </w:r>
+      <w:r>
+        <w:t xml:space="preserve">Transforma proveerá las </w:t>
+      </w:r>
+      <w:r>
+        <w:rPr>
+          <w:u w:val="single"/>
+        </w:rPr>
+        <w:t>consultas</w:t>
+      </w:r>
+      <w:r>
         <w:t xml:space="preserve"> </w:t>
       </w:r>
-      <w:r>
-        <w:rPr>
-          <w:rFonts w:ascii="Consolas" w:eastAsiaTheme="minorHAnsi" w:hAnsi="Consolas" w:cs="Consolas"/>
-          <w:color w:val="0000FF"/>
-          <w:sz w:val="19"/>
-          <w:szCs w:val="19"/>
-          <w:lang w:val="en-US" w:eastAsia="en-US"/>
-        </w:rPr>
-        <w:t>TOP</w:t>
-      </w:r>
-      <w:r>
-        <w:rPr>
-          <w:rFonts w:ascii="Consolas" w:eastAsiaTheme="minorHAnsi" w:hAnsi="Consolas" w:cs="Consolas"/>
-          <w:sz w:val="19"/>
-          <w:szCs w:val="19"/>
-          <w:lang w:val="en-US" w:eastAsia="en-US"/>
-        </w:rPr>
-        <w:t xml:space="preserve"> 1 </w:t>
-      </w:r>
-      <w:r>
-        <w:rPr>
-          <w:rFonts w:ascii="Consolas" w:eastAsiaTheme="minorHAnsi" w:hAnsi="Consolas" w:cs="Consolas"/>
-          <w:color w:val="808080"/>
-          <w:sz w:val="19"/>
-          <w:szCs w:val="19"/>
-          <w:lang w:val="en-US" w:eastAsia="en-US"/>
-        </w:rPr>
-        <w:t>*</w:t>
-      </w:r>
-      <w:r>
-        <w:rPr>
-          <w:rFonts w:ascii="Consolas" w:eastAsiaTheme="minorHAnsi" w:hAnsi="Consolas" w:cs="Consolas"/>
-          <w:sz w:val="19"/>
-          <w:szCs w:val="19"/>
-          <w:lang w:val="en-US" w:eastAsia="en-US"/>
-        </w:rPr>
-        <w:t xml:space="preserve"> </w:t>
-      </w:r>
-      <w:r>
-        <w:rPr>
-          <w:rFonts w:ascii="Consolas" w:eastAsiaTheme="minorHAnsi" w:hAnsi="Consolas" w:cs="Consolas"/>
-          <w:color w:val="0000FF"/>
-          <w:sz w:val="19"/>
-          <w:szCs w:val="19"/>
-          <w:lang w:val="en-US" w:eastAsia="en-US"/>
-        </w:rPr>
-        <w:t>FROM</w:t>
-      </w:r>
-      <w:r>
-        <w:rPr>
-          <w:rFonts w:ascii="Consolas" w:eastAsiaTheme="minorHAnsi" w:hAnsi="Consolas" w:cs="Consolas"/>
-          <w:sz w:val="19"/>
-          <w:szCs w:val="19"/>
-          <w:lang w:val="en-US" w:eastAsia="en-US"/>
-        </w:rPr>
-        <w:t xml:space="preserve"> </w:t>
-      </w:r>
       <w:proofErr w:type="spellStart"/>
       <w:r>
-        <w:rPr>
-          <w:rFonts w:ascii="Consolas" w:eastAsiaTheme="minorHAnsi" w:hAnsi="Consolas" w:cs="Consolas"/>
-          <w:sz w:val="19"/>
-          <w:szCs w:val="19"/>
-          <w:lang w:val="en-US" w:eastAsia="en-US"/>
-        </w:rPr>
-        <w:t>pedido</w:t>
+        <w:t>sql</w:t>
       </w:r>
       <w:proofErr w:type="spellEnd"/>
       <w:r>
-        <w:rPr>
-          <w:rFonts w:ascii="Consolas" w:eastAsiaTheme="minorHAnsi" w:hAnsi="Consolas" w:cs="Consolas"/>
-          <w:sz w:val="19"/>
-          <w:szCs w:val="19"/>
-          <w:lang w:val="en-US" w:eastAsia="en-US"/>
-        </w:rPr>
-        <w:t xml:space="preserve"> </w:t>
-      </w:r>
-      <w:r>
-        <w:rPr>
-          <w:rFonts w:ascii="Consolas" w:eastAsiaTheme="minorHAnsi" w:hAnsi="Consolas" w:cs="Consolas"/>
-          <w:color w:val="0000FF"/>
-          <w:sz w:val="19"/>
-          <w:szCs w:val="19"/>
-          <w:lang w:val="en-US" w:eastAsia="en-US"/>
-        </w:rPr>
-        <w:t>WHERE</w:t>
-      </w:r>
-      <w:r>
-        <w:rPr>
-          <w:rFonts w:ascii="Consolas" w:eastAsiaTheme="minorHAnsi" w:hAnsi="Consolas" w:cs="Consolas"/>
-          <w:sz w:val="19"/>
-          <w:szCs w:val="19"/>
-          <w:lang w:val="en-US" w:eastAsia="en-US"/>
-        </w:rPr>
-        <w:t xml:space="preserve"> </w:t>
+        <w:t xml:space="preserve"> de referencia</w:t>
+      </w:r>
+    </w:p>
+  </w:comment>
+  <w:comment w:id="40" w:author="Desarollo_Transforma" w:date="2017-09-28T17:33:00Z" w:initials="D">
+    <w:p>
+      <w:pPr>
+        <w:pStyle w:val="Textocomentario"/>
+      </w:pPr>
+      <w:r>
+        <w:rPr>
+          <w:rStyle w:val="Refdecomentario"/>
+        </w:rPr>
+        <w:annotationRef/>
+      </w:r>
+      <w:r>
+        <w:t xml:space="preserve">En realidad lo que se necesita es el </w:t>
       </w:r>
       <w:proofErr w:type="spellStart"/>
       <w:r>
-        <w:rPr>
-          <w:rFonts w:ascii="Consolas" w:eastAsiaTheme="minorHAnsi" w:hAnsi="Consolas" w:cs="Consolas"/>
-          <w:sz w:val="19"/>
-          <w:szCs w:val="19"/>
-          <w:lang w:val="en-US" w:eastAsia="en-US"/>
-        </w:rPr>
-        <w:t>AñoPed</w:t>
+        <w:t>distinct</w:t>
       </w:r>
       <w:proofErr w:type="spellEnd"/>
       <w:r>
-        <w:rPr>
-          <w:rFonts w:ascii="Consolas" w:eastAsiaTheme="minorHAnsi" w:hAnsi="Consolas" w:cs="Consolas"/>
-          <w:sz w:val="19"/>
-          <w:szCs w:val="19"/>
-          <w:lang w:val="en-US" w:eastAsia="en-US"/>
-        </w:rPr>
-        <w:t xml:space="preserve"> </w:t>
-      </w:r>
-      <w:r>
-        <w:rPr>
-          <w:rFonts w:ascii="Consolas" w:eastAsiaTheme="minorHAnsi" w:hAnsi="Consolas" w:cs="Consolas"/>
-          <w:color w:val="808080"/>
-          <w:sz w:val="19"/>
-          <w:szCs w:val="19"/>
-          <w:lang w:val="en-US" w:eastAsia="en-US"/>
-        </w:rPr>
-        <w:t>=</w:t>
-      </w:r>
-      <w:r>
-        <w:rPr>
-          <w:rFonts w:ascii="Consolas" w:eastAsiaTheme="minorHAnsi" w:hAnsi="Consolas" w:cs="Consolas"/>
-          <w:sz w:val="19"/>
-          <w:szCs w:val="19"/>
-          <w:lang w:val="en-US" w:eastAsia="en-US"/>
-        </w:rPr>
-        <w:t xml:space="preserve"> 2015 </w:t>
-      </w:r>
-      <w:r>
-        <w:rPr>
-          <w:rFonts w:ascii="Consolas" w:eastAsiaTheme="minorHAnsi" w:hAnsi="Consolas" w:cs="Consolas"/>
-          <w:color w:val="808080"/>
-          <w:sz w:val="19"/>
-          <w:szCs w:val="19"/>
-          <w:lang w:val="en-US" w:eastAsia="en-US"/>
-        </w:rPr>
-        <w:t>and</w:t>
-      </w:r>
-      <w:r>
-        <w:rPr>
-          <w:rFonts w:ascii="Consolas" w:eastAsiaTheme="minorHAnsi" w:hAnsi="Consolas" w:cs="Consolas"/>
-          <w:sz w:val="19"/>
-          <w:szCs w:val="19"/>
-          <w:lang w:val="en-US" w:eastAsia="en-US"/>
-        </w:rPr>
-        <w:t xml:space="preserve"> </w:t>
+        <w:t xml:space="preserve"> de los pedidos relacionados con la TRANSBAN</w:t>
+      </w:r>
+    </w:p>
+  </w:comment>
+  <w:comment w:id="41" w:author="Desarollo_Transforma" w:date="2017-09-12T18:15:00Z" w:initials="D">
+    <w:p>
+      <w:pPr>
+        <w:pStyle w:val="Textocomentario"/>
+      </w:pPr>
+      <w:r>
+        <w:rPr>
+          <w:rStyle w:val="Refdecomentario"/>
+        </w:rPr>
+        <w:annotationRef/>
+      </w:r>
+      <w:r>
+        <w:t xml:space="preserve">Una vez que las </w:t>
       </w:r>
       <w:proofErr w:type="spellStart"/>
       <w:r>
-        <w:rPr>
-          <w:rFonts w:ascii="Consolas" w:eastAsiaTheme="minorHAnsi" w:hAnsi="Consolas" w:cs="Consolas"/>
-          <w:sz w:val="19"/>
-          <w:szCs w:val="19"/>
-          <w:lang w:val="en-US" w:eastAsia="en-US"/>
-        </w:rPr>
-        <w:t>PedidoReferencia</w:t>
+        <w:t>transban</w:t>
       </w:r>
       <w:proofErr w:type="spellEnd"/>
       <w:r>
-        <w:rPr>
-          <w:rFonts w:ascii="Consolas" w:eastAsiaTheme="minorHAnsi" w:hAnsi="Consolas" w:cs="Consolas"/>
-          <w:sz w:val="19"/>
-          <w:szCs w:val="19"/>
-          <w:lang w:val="en-US" w:eastAsia="en-US"/>
-        </w:rPr>
-        <w:t xml:space="preserve"> </w:t>
-      </w:r>
-      <w:r>
-        <w:rPr>
-          <w:rFonts w:ascii="Consolas" w:eastAsiaTheme="minorHAnsi" w:hAnsi="Consolas" w:cs="Consolas"/>
-          <w:color w:val="808080"/>
-          <w:sz w:val="19"/>
-          <w:szCs w:val="19"/>
-          <w:lang w:val="en-US" w:eastAsia="en-US"/>
-        </w:rPr>
-        <w:t>LIKE</w:t>
-      </w:r>
-      <w:r>
-        <w:rPr>
-          <w:rFonts w:ascii="Consolas" w:eastAsiaTheme="minorHAnsi" w:hAnsi="Consolas" w:cs="Consolas"/>
-          <w:sz w:val="19"/>
-          <w:szCs w:val="19"/>
-          <w:lang w:val="en-US" w:eastAsia="en-US"/>
-        </w:rPr>
-        <w:t xml:space="preserve"> </w:t>
-      </w:r>
-      <w:r>
-        <w:rPr>
-          <w:rFonts w:ascii="Consolas" w:eastAsiaTheme="minorHAnsi" w:hAnsi="Consolas" w:cs="Consolas"/>
-          <w:color w:val="FF0000"/>
-          <w:sz w:val="19"/>
-          <w:szCs w:val="19"/>
-          <w:lang w:val="en-US" w:eastAsia="en-US"/>
-        </w:rPr>
-        <w:t>'%</w:t>
+        <w:t xml:space="preserve"> se generan se deberá de crear la relación de cobranza. Transforma proveerá consultas </w:t>
       </w:r>
       <w:proofErr w:type="spellStart"/>
       <w:r>
-        <w:rPr>
-          <w:rFonts w:ascii="Consolas" w:eastAsiaTheme="minorHAnsi" w:hAnsi="Consolas" w:cs="Consolas"/>
-          <w:color w:val="FF0000"/>
-          <w:sz w:val="19"/>
-          <w:szCs w:val="19"/>
-          <w:lang w:val="en-US" w:eastAsia="en-US"/>
-        </w:rPr>
-        <w:t>Cheq</w:t>
+        <w:t>sql</w:t>
       </w:r>
       <w:proofErr w:type="spellEnd"/>
       <w:r>
-        <w:rPr>
-          <w:rFonts w:ascii="Consolas" w:eastAsiaTheme="minorHAnsi" w:hAnsi="Consolas" w:cs="Consolas"/>
-          <w:color w:val="FF0000"/>
-          <w:sz w:val="19"/>
-          <w:szCs w:val="19"/>
-          <w:lang w:val="en-US" w:eastAsia="en-US"/>
-        </w:rPr>
-        <w:t>%'</w:t>
-      </w:r>
-      <w:r>
-        <w:rPr>
-          <w:rFonts w:ascii="Consolas" w:eastAsiaTheme="minorHAnsi" w:hAnsi="Consolas" w:cs="Consolas"/>
-          <w:color w:val="808080"/>
-          <w:sz w:val="19"/>
-          <w:szCs w:val="19"/>
-          <w:lang w:val="en-US" w:eastAsia="en-US"/>
-        </w:rPr>
-        <w:t>;</w:t>
-      </w:r>
-    </w:p>
+        <w:t xml:space="preserve"> y otros detalles –importante verificar que si una </w:t>
+      </w:r>
+      <w:proofErr w:type="spellStart"/>
+      <w:r>
+        <w:t>transban</w:t>
+      </w:r>
+      <w:proofErr w:type="spellEnd"/>
+      <w:r>
+        <w:t xml:space="preserve"> originaria cubre 5 pedios y una factura por ejemplo la relación de cobranza cubra los mismos 6 documentos, basado en un </w:t>
+      </w:r>
+      <w:proofErr w:type="spellStart"/>
+      <w:r>
+        <w:t>distinct</w:t>
+      </w:r>
+      <w:proofErr w:type="spellEnd"/>
+      <w:r>
+        <w:t>-</w:t>
+      </w:r>
+    </w:p>
+  </w:comment>
+  <w:comment w:id="42" w:author="Desarollo_Transforma" w:date="2017-09-28T17:59:00Z" w:initials="D">
     <w:p>
       <w:pPr>
         <w:pStyle w:val="Textocomentario"/>
-        <w:rPr>
-          <w:lang w:val="en-US"/>
-        </w:rPr>
+      </w:pPr>
+      <w:r>
+        <w:rPr>
+          <w:rStyle w:val="Refdecomentario"/>
+        </w:rPr>
+        <w:annotationRef/>
+      </w:r>
+      <w:r>
+        <w:t>ABIERTO</w:t>
+      </w:r>
+    </w:p>
+    <w:p>
+      <w:pPr>
+        <w:pStyle w:val="Textocomentario"/>
       </w:pPr>
     </w:p>
   </w:comment>
-  <w:comment w:id="37" w:author="Desarollo_Transforma" w:date="2017-10-04T12:11:00Z" w:initials="D">
+  <w:comment w:id="43" w:author="Desarollo_Transforma" w:date="2017-09-28T18:00:00Z" w:initials="D">
     <w:p>
       <w:pPr>
         <w:pStyle w:val="Textocomentario"/>
@@ -20300,19 +20490,21 @@
         <w:annotationRef/>
       </w:r>
       <w:r>
-        <w:t xml:space="preserve">Falta incluir el </w:t>
+        <w:t xml:space="preserve">Tomar en cuenta parámetro de </w:t>
       </w:r>
       <w:proofErr w:type="spellStart"/>
       <w:r>
-        <w:t>check</w:t>
+        <w:t>plantatieneboveda</w:t>
       </w:r>
       <w:proofErr w:type="spellEnd"/>
-      <w:r>
-        <w:t xml:space="preserve"> o simplificar con una sola pantalla…</w:t>
-      </w:r>
+    </w:p>
+    <w:p>
+      <w:pPr>
+        <w:pStyle w:val="Textocomentario"/>
+      </w:pPr>
     </w:p>
   </w:comment>
-  <w:comment w:id="38" w:author="Desarollo_Transforma" w:date="2017-09-12T18:11:00Z" w:initials="D">
+  <w:comment w:id="44" w:author="Desarollo_Transforma" w:date="2017-09-12T18:20:00Z" w:initials="D">
     <w:p>
       <w:pPr>
         <w:pStyle w:val="Textocomentario"/>
@@ -20324,28 +20516,11 @@
         <w:annotationRef/>
       </w:r>
       <w:r>
-        <w:t xml:space="preserve">Transforma proveerá las </w:t>
-      </w:r>
-      <w:r>
-        <w:rPr>
-          <w:u w:val="single"/>
-        </w:rPr>
-        <w:t>consultas</w:t>
-      </w:r>
-      <w:r>
-        <w:t xml:space="preserve"> </w:t>
-      </w:r>
-      <w:proofErr w:type="spellStart"/>
-      <w:r>
-        <w:t>sql</w:t>
-      </w:r>
-      <w:proofErr w:type="spellEnd"/>
-      <w:r>
-        <w:t xml:space="preserve"> de referencia</w:t>
+        <w:t>Será Implementado por Transforma</w:t>
       </w:r>
     </w:p>
   </w:comment>
-  <w:comment w:id="39" w:author="Desarollo_Transforma" w:date="2017-09-28T17:33:00Z" w:initials="D">
+  <w:comment w:id="45" w:author="Desarollo_Transforma" w:date="2017-09-12T18:23:00Z" w:initials="D">
     <w:p>
       <w:pPr>
         <w:pStyle w:val="Textocomentario"/>
@@ -20357,19 +20532,11 @@
         <w:annotationRef/>
       </w:r>
       <w:r>
-        <w:t xml:space="preserve">En realidad lo que se necesita es el </w:t>
-      </w:r>
-      <w:proofErr w:type="spellStart"/>
-      <w:r>
-        <w:t>distinct</w:t>
-      </w:r>
-      <w:proofErr w:type="spellEnd"/>
-      <w:r>
-        <w:t xml:space="preserve"> de los pedidos relacionados con la TRANSBAN</w:t>
+        <w:t>Falta análisis</w:t>
       </w:r>
     </w:p>
   </w:comment>
-  <w:comment w:id="40" w:author="Desarollo_Transforma" w:date="2017-09-12T18:15:00Z" w:initials="D">
+  <w:comment w:id="46" w:author="Desarollo_Transforma" w:date="2017-09-12T18:24:00Z" w:initials="D">
     <w:p>
       <w:pPr>
         <w:pStyle w:val="Textocomentario"/>
@@ -20381,43 +20548,11 @@
         <w:annotationRef/>
       </w:r>
       <w:r>
-        <w:t xml:space="preserve">Una vez que las </w:t>
-      </w:r>
-      <w:proofErr w:type="spellStart"/>
-      <w:r>
-        <w:t>transban</w:t>
-      </w:r>
-      <w:proofErr w:type="spellEnd"/>
-      <w:r>
-        <w:t xml:space="preserve"> se generan se deberá de crear la relación de cobranza. Transforma proveerá consultas </w:t>
-      </w:r>
-      <w:proofErr w:type="spellStart"/>
-      <w:r>
-        <w:t>sql</w:t>
-      </w:r>
-      <w:proofErr w:type="spellEnd"/>
-      <w:r>
-        <w:t xml:space="preserve"> y otros detalles –importante verificar que si una </w:t>
-      </w:r>
-      <w:proofErr w:type="spellStart"/>
-      <w:r>
-        <w:t>transban</w:t>
-      </w:r>
-      <w:proofErr w:type="spellEnd"/>
-      <w:r>
-        <w:t xml:space="preserve"> originaria cubre 5 pedios y una factura por ejemplo la relación de cobranza cubra los mismos 6 documentos, basado en un </w:t>
-      </w:r>
-      <w:proofErr w:type="spellStart"/>
-      <w:r>
-        <w:t>distinct</w:t>
-      </w:r>
-      <w:proofErr w:type="spellEnd"/>
-      <w:r>
-        <w:t>-</w:t>
+        <w:t>Requiere análisis</w:t>
       </w:r>
     </w:p>
   </w:comment>
-  <w:comment w:id="41" w:author="Desarollo_Transforma" w:date="2017-09-28T17:59:00Z" w:initials="D">
+  <w:comment w:id="47" w:author="Desarollo_Transforma" w:date="2017-09-12T18:31:00Z" w:initials="D">
     <w:p>
       <w:pPr>
         <w:pStyle w:val="Textocomentario"/>
@@ -20429,122 +20564,27 @@
         <w:annotationRef/>
       </w:r>
       <w:r>
-        <w:t>ABIERTO</w:t>
-      </w:r>
-    </w:p>
-    <w:p>
-      <w:pPr>
-        <w:pStyle w:val="Textocomentario"/>
-      </w:pPr>
-    </w:p>
-  </w:comment>
-  <w:comment w:id="42" w:author="Desarollo_Transforma" w:date="2017-09-28T18:00:00Z" w:initials="D">
-    <w:p>
-      <w:pPr>
-        <w:pStyle w:val="Textocomentario"/>
-      </w:pPr>
-      <w:r>
-        <w:rPr>
-          <w:rStyle w:val="Refdecomentario"/>
-        </w:rPr>
-        <w:annotationRef/>
-      </w:r>
-      <w:r>
-        <w:t xml:space="preserve">Tomar en cuenta parámetro de </w:t>
-      </w:r>
-      <w:proofErr w:type="spellStart"/>
-      <w:r>
-        <w:t>plantatieneboveda</w:t>
-      </w:r>
-      <w:proofErr w:type="spellEnd"/>
-    </w:p>
-    <w:p>
-      <w:pPr>
-        <w:pStyle w:val="Textocomentario"/>
-      </w:pPr>
-    </w:p>
-  </w:comment>
-  <w:comment w:id="43" w:author="Desarollo_Transforma" w:date="2017-09-12T18:20:00Z" w:initials="D">
-    <w:p>
-      <w:pPr>
-        <w:pStyle w:val="Textocomentario"/>
-      </w:pPr>
-      <w:r>
-        <w:rPr>
-          <w:rStyle w:val="Refdecomentario"/>
-        </w:rPr>
-        <w:annotationRef/>
-      </w:r>
-      <w:r>
-        <w:t>Será Implementado por Transforma</w:t>
-      </w:r>
-    </w:p>
-  </w:comment>
-  <w:comment w:id="44" w:author="Desarollo_Transforma" w:date="2017-09-12T18:23:00Z" w:initials="D">
-    <w:p>
-      <w:pPr>
-        <w:pStyle w:val="Textocomentario"/>
-      </w:pPr>
-      <w:r>
-        <w:rPr>
-          <w:rStyle w:val="Refdecomentario"/>
-        </w:rPr>
-        <w:annotationRef/>
-      </w:r>
-      <w:r>
-        <w:t>Falta análisis</w:t>
-      </w:r>
-    </w:p>
-  </w:comment>
-  <w:comment w:id="45" w:author="Desarollo_Transforma" w:date="2017-09-12T18:24:00Z" w:initials="D">
-    <w:p>
-      <w:pPr>
-        <w:pStyle w:val="Textocomentario"/>
-      </w:pPr>
-      <w:r>
-        <w:rPr>
-          <w:rStyle w:val="Refdecomentario"/>
-        </w:rPr>
-        <w:annotationRef/>
-      </w:r>
-      <w:r>
-        <w:t>Requiere análisis</w:t>
-      </w:r>
-    </w:p>
-  </w:comment>
-  <w:comment w:id="46" w:author="Desarollo_Transforma" w:date="2017-09-12T18:31:00Z" w:initials="D">
-    <w:p>
-      <w:pPr>
-        <w:pStyle w:val="Textocomentario"/>
-      </w:pPr>
-      <w:r>
-        <w:rPr>
-          <w:rStyle w:val="Refdecomentario"/>
-        </w:rPr>
-        <w:annotationRef/>
-      </w:r>
-      <w:r>
         <w:t>Pendiente de análisis</w:t>
-      </w:r>
-    </w:p>
-  </w:comment>
-  <w:comment w:id="47" w:author="Desarollo_Transforma" w:date="2017-09-12T18:32:00Z" w:initials="D">
-    <w:p>
-      <w:pPr>
-        <w:pStyle w:val="Textocomentario"/>
-      </w:pPr>
-      <w:r>
-        <w:rPr>
-          <w:rStyle w:val="Refdecomentario"/>
-        </w:rPr>
-        <w:annotationRef/>
-      </w:r>
-      <w:r>
-        <w:t>Implementados</w:t>
       </w:r>
     </w:p>
   </w:comment>
   <w:comment w:id="48" w:author="Desarollo_Transforma" w:date="2017-09-12T18:32:00Z" w:initials="D">
+    <w:p>
+      <w:pPr>
+        <w:pStyle w:val="Textocomentario"/>
+      </w:pPr>
+      <w:r>
+        <w:rPr>
+          <w:rStyle w:val="Refdecomentario"/>
+        </w:rPr>
+        <w:annotationRef/>
+      </w:r>
+      <w:r>
+        <w:t>Implementados</w:t>
+      </w:r>
+    </w:p>
+  </w:comment>
+  <w:comment w:id="49" w:author="Desarollo_Transforma" w:date="2017-09-12T18:32:00Z" w:initials="D">
     <w:p>
       <w:pPr>
         <w:pStyle w:val="Textocomentario"/>
@@ -20591,6 +20631,7 @@
   <w15:commentEx w15:paraId="5EA11209" w15:done="0"/>
   <w15:commentEx w15:paraId="41932543" w15:done="0"/>
   <w15:commentEx w15:paraId="16A9436E" w15:done="0"/>
+  <w15:commentEx w15:paraId="40241759" w15:done="0"/>
   <w15:commentEx w15:paraId="6BDB12B6" w15:done="0"/>
   <w15:commentEx w15:paraId="678C76D8" w15:done="0"/>
   <w15:commentEx w15:paraId="53C1A33B" w15:done="0"/>
@@ -23944,7 +23985,7 @@
 </file>
 
 <file path=customXml/itemProps1.xml><?xml version="1.0" encoding="utf-8"?>
-<ds:datastoreItem xmlns:ds="http://schemas.openxmlformats.org/officeDocument/2006/customXml" ds:itemID="{637937A0-77FA-4101-9746-008724ABB0A8}">
+<ds:datastoreItem xmlns:ds="http://schemas.openxmlformats.org/officeDocument/2006/customXml" ds:itemID="{0CD2CCB7-80FD-44D9-8B39-5B48204A74DB}">
   <ds:schemaRefs>
     <ds:schemaRef ds:uri="http://schemas.openxmlformats.org/officeDocument/2006/bibliography"/>
   </ds:schemaRefs>

</xml_diff>